<commit_message>
Finished windows, started clouds
</commit_message>
<xml_diff>
--- a/Software Engineering Challenge.docx
+++ b/Software Engineering Challenge.docx
@@ -1291,13 +1291,49 @@
             </w:pPr>
             <w:r>
               <w:rPr>
+                <w:rFonts w:ascii="Times New Roman" w:cs="Times New Roman" w:eastAsia="Times New Roman" w:hAnsi="Times New Roman"/>
+                <w:sz w:val="20"/>
+                <w:szCs w:val="20"/>
                 <w:rtl w:val="0"/>
               </w:rPr>
+              <w:t xml:space="preserve">May 25,</w:t>
+            </w:r>
+          </w:p>
+          <w:p>
+            <w:pPr>
+              <w:rPr>
+                <w:rFonts w:ascii="Times New Roman" w:cs="Times New Roman" w:eastAsia="Times New Roman" w:hAnsi="Times New Roman"/>
+                <w:sz w:val="20"/>
+                <w:szCs w:val="20"/>
+              </w:rPr>
+            </w:pPr>
+            <w:r>
+              <w:rPr>
+                <w:rFonts w:ascii="Times New Roman" w:cs="Times New Roman" w:eastAsia="Times New Roman" w:hAnsi="Times New Roman"/>
+                <w:sz w:val="20"/>
+                <w:szCs w:val="20"/>
+                <w:rtl w:val="0"/>
+              </w:rPr>
+              <w:t xml:space="preserve">2021</w:t>
             </w:r>
           </w:p>
         </w:tc>
         <w:tc>
           <w:tcPr/>
+          <w:p>
+            <w:pPr>
+              <w:rPr>
+                <w:rFonts w:ascii="Times New Roman" w:cs="Times New Roman" w:eastAsia="Times New Roman" w:hAnsi="Times New Roman"/>
+              </w:rPr>
+            </w:pPr>
+            <w:r>
+              <w:rPr>
+                <w:rFonts w:ascii="Times New Roman" w:cs="Times New Roman" w:eastAsia="Times New Roman" w:hAnsi="Times New Roman"/>
+                <w:rtl w:val="0"/>
+              </w:rPr>
+              <w:t xml:space="preserve">Today I want to animate the windows, make some more buildings and maybe the lake, and if I have time, I should make a circle class for the sun </w:t>
+            </w:r>
+          </w:p>
           <w:p>
             <w:pPr>
               <w:rPr>
@@ -1318,8 +1354,24 @@
             </w:pPr>
             <w:r>
               <w:rPr>
+                <w:rFonts w:ascii="Times New Roman" w:cs="Times New Roman" w:eastAsia="Times New Roman" w:hAnsi="Times New Roman"/>
                 <w:rtl w:val="0"/>
               </w:rPr>
+              <w:t xml:space="preserve">I ended up getting the windows completely done, I made some more buildings, added the lake, and I made a single cloud and got it to move around</w:t>
+            </w:r>
+          </w:p>
+          <w:p>
+            <w:pPr>
+              <w:rPr>
+                <w:rFonts w:ascii="Times New Roman" w:cs="Times New Roman" w:eastAsia="Times New Roman" w:hAnsi="Times New Roman"/>
+              </w:rPr>
+            </w:pPr>
+            <w:r>
+              <w:rPr>
+                <w:rFonts w:ascii="Times New Roman" w:cs="Times New Roman" w:eastAsia="Times New Roman" w:hAnsi="Times New Roman"/>
+                <w:rtl w:val="0"/>
+              </w:rPr>
+              <w:t xml:space="preserve"> </w:t>
             </w:r>
           </w:p>
         </w:tc>

</xml_diff>

<commit_message>
Updated Software Engineering Doc
</commit_message>
<xml_diff>
--- a/Software Engineering Challenge.docx
+++ b/Software Engineering Challenge.docx
@@ -1372,6 +1372,90 @@
                 <w:rtl w:val="0"/>
               </w:rPr>
               <w:t xml:space="preserve"> </w:t>
+            </w:r>
+          </w:p>
+        </w:tc>
+      </w:tr>
+      <w:tr>
+        <w:tc>
+          <w:tcPr/>
+          <w:p>
+            <w:pPr>
+              <w:rPr>
+                <w:rFonts w:ascii="Times New Roman" w:cs="Times New Roman" w:eastAsia="Times New Roman" w:hAnsi="Times New Roman"/>
+                <w:sz w:val="20"/>
+                <w:szCs w:val="20"/>
+              </w:rPr>
+            </w:pPr>
+            <w:r>
+              <w:rPr>
+                <w:rFonts w:ascii="Times New Roman" w:cs="Times New Roman" w:eastAsia="Times New Roman" w:hAnsi="Times New Roman"/>
+                <w:sz w:val="20"/>
+                <w:szCs w:val="20"/>
+                <w:rtl w:val="0"/>
+              </w:rPr>
+              <w:t xml:space="preserve">June 1,</w:t>
+            </w:r>
+          </w:p>
+          <w:p>
+            <w:pPr>
+              <w:rPr>
+                <w:rFonts w:ascii="Times New Roman" w:cs="Times New Roman" w:eastAsia="Times New Roman" w:hAnsi="Times New Roman"/>
+                <w:sz w:val="20"/>
+                <w:szCs w:val="20"/>
+              </w:rPr>
+            </w:pPr>
+            <w:r>
+              <w:rPr>
+                <w:rFonts w:ascii="Times New Roman" w:cs="Times New Roman" w:eastAsia="Times New Roman" w:hAnsi="Times New Roman"/>
+                <w:sz w:val="20"/>
+                <w:szCs w:val="20"/>
+                <w:rtl w:val="0"/>
+              </w:rPr>
+              <w:t xml:space="preserve">2021</w:t>
+            </w:r>
+          </w:p>
+        </w:tc>
+        <w:tc>
+          <w:tcPr/>
+          <w:p>
+            <w:pPr>
+              <w:rPr>
+                <w:rFonts w:ascii="Times New Roman" w:cs="Times New Roman" w:eastAsia="Times New Roman" w:hAnsi="Times New Roman"/>
+              </w:rPr>
+            </w:pPr>
+            <w:r>
+              <w:rPr>
+                <w:rFonts w:ascii="Times New Roman" w:cs="Times New Roman" w:eastAsia="Times New Roman" w:hAnsi="Times New Roman"/>
+                <w:rtl w:val="0"/>
+              </w:rPr>
+              <w:t xml:space="preserve">Today, I plan to complete all my clouds by making an array of clouds. I also want to make a circle class and/or a sun class, because I want to animate a sun to move slowly across the screen. I also think I should add some smaller buildings in the background over the lake so it looks like they’re far away.</w:t>
+            </w:r>
+          </w:p>
+          <w:p>
+            <w:pPr>
+              <w:rPr>
+                <w:rFonts w:ascii="Times New Roman" w:cs="Times New Roman" w:eastAsia="Times New Roman" w:hAnsi="Times New Roman"/>
+              </w:rPr>
+            </w:pPr>
+            <w:r>
+              <w:rPr>
+                <w:rtl w:val="0"/>
+              </w:rPr>
+            </w:r>
+          </w:p>
+          <w:p>
+            <w:pPr>
+              <w:rPr>
+                <w:rFonts w:ascii="Times New Roman" w:cs="Times New Roman" w:eastAsia="Times New Roman" w:hAnsi="Times New Roman"/>
+              </w:rPr>
+            </w:pPr>
+            <w:r>
+              <w:rPr>
+                <w:rFonts w:ascii="Times New Roman" w:cs="Times New Roman" w:eastAsia="Times New Roman" w:hAnsi="Times New Roman"/>
+                <w:rtl w:val="0"/>
+              </w:rPr>
+              <w:t xml:space="preserve">Today I got everything done that I planned on getting done. I also started a class for the bridge, but I haven’t done much since I need to figure out how to rotate some rectangles in order to complete the bridge and also get some cars on there if I have time for it.</w:t>
             </w:r>
           </w:p>
         </w:tc>

</xml_diff>

<commit_message>
Summary on Software Engineering Doc
</commit_message>
<xml_diff>
--- a/Software Engineering Challenge.docx
+++ b/Software Engineering Challenge.docx
@@ -112,7 +112,7 @@
       <w:pPr>
         <w:numPr>
           <w:ilvl w:val="0"/>
-          <w:numId w:val="10"/>
+          <w:numId w:val="9"/>
         </w:numPr>
         <w:ind w:left="720" w:hanging="360"/>
         <w:rPr>
@@ -247,9 +247,58 @@
       <w:pPr>
         <w:numPr>
           <w:ilvl w:val="0"/>
+          <w:numId w:val="15"/>
+        </w:numPr>
+        <w:ind w:left="720" w:hanging="360"/>
+        <w:rPr>
+          <w:rFonts w:ascii="Times New Roman" w:cs="Times New Roman" w:eastAsia="Times New Roman" w:hAnsi="Times New Roman"/>
+          <w:u w:val="none"/>
+        </w:rPr>
+      </w:pPr>
+      <w:r>
+        <w:rPr>
+          <w:rFonts w:ascii="Times New Roman" w:cs="Times New Roman" w:eastAsia="Times New Roman" w:hAnsi="Times New Roman"/>
+          <w:rtl w:val="0"/>
+        </w:rPr>
+        <w:t xml:space="preserve">Wallpapers </w:t>
+      </w:r>
+      <w:r>
+        <w:rPr>
+          <w:rFonts w:ascii="Times New Roman" w:cs="Times New Roman" w:eastAsia="Times New Roman" w:hAnsi="Times New Roman"/>
+          <w:rtl w:val="0"/>
+        </w:rPr>
+        <w:t xml:space="preserve">or YouTube</w:t>
+      </w:r>
+      <w:r>
+        <w:rPr>
+          <w:rFonts w:ascii="Times New Roman" w:cs="Times New Roman" w:eastAsia="Times New Roman" w:hAnsi="Times New Roman"/>
+          <w:rtl w:val="0"/>
+        </w:rPr>
+        <w:t xml:space="preserve"> videos</w:t>
+      </w:r>
+    </w:p>
+    <w:p>
+      <w:pPr>
+        <w:rPr>
+          <w:rFonts w:ascii="Times New Roman" w:cs="Times New Roman" w:eastAsia="Times New Roman" w:hAnsi="Times New Roman"/>
+        </w:rPr>
+      </w:pPr>
+      <w:r>
+        <w:rPr>
+          <w:rFonts w:ascii="Times New Roman" w:cs="Times New Roman" w:eastAsia="Times New Roman" w:hAnsi="Times New Roman"/>
+          <w:rtl w:val="0"/>
+        </w:rPr>
+        <w:tab/>
+        <w:t xml:space="preserve">If so, what can you learn from them?</w:t>
+      </w:r>
+    </w:p>
+    <w:p>
+      <w:pPr>
+        <w:numPr>
+          <w:ilvl w:val="0"/>
           <w:numId w:val="11"/>
         </w:numPr>
-        <w:ind w:left="720" w:hanging="360"/>
+        <w:ind w:left="1440" w:hanging="360"/>
         <w:rPr>
           <w:rFonts w:ascii="Times New Roman" w:cs="Times New Roman" w:eastAsia="Times New Roman" w:hAnsi="Times New Roman"/>
           <w:u w:val="none"/>
@@ -260,45 +309,30 @@
           <w:rFonts w:ascii="Times New Roman" w:cs="Times New Roman" w:eastAsia="Times New Roman" w:hAnsi="Times New Roman"/>
           <w:rtl w:val="0"/>
         </w:rPr>
-        <w:t xml:space="preserve">Wallpapers </w:t>
-      </w:r>
-      <w:r>
-        <w:rPr>
-          <w:rFonts w:ascii="Times New Roman" w:cs="Times New Roman" w:eastAsia="Times New Roman" w:hAnsi="Times New Roman"/>
-          <w:rtl w:val="0"/>
-        </w:rPr>
-        <w:t xml:space="preserve">or YouTube</w:t>
-      </w:r>
-      <w:r>
-        <w:rPr>
-          <w:rFonts w:ascii="Times New Roman" w:cs="Times New Roman" w:eastAsia="Times New Roman" w:hAnsi="Times New Roman"/>
-          <w:rtl w:val="0"/>
-        </w:rPr>
-        <w:t xml:space="preserve"> videos</w:t>
-      </w:r>
-    </w:p>
-    <w:p>
-      <w:pPr>
-        <w:rPr>
-          <w:rFonts w:ascii="Times New Roman" w:cs="Times New Roman" w:eastAsia="Times New Roman" w:hAnsi="Times New Roman"/>
-        </w:rPr>
-      </w:pPr>
-      <w:r>
-        <w:rPr>
-          <w:rFonts w:ascii="Times New Roman" w:cs="Times New Roman" w:eastAsia="Times New Roman" w:hAnsi="Times New Roman"/>
-          <w:rtl w:val="0"/>
-        </w:rPr>
-        <w:tab/>
-        <w:t xml:space="preserve">If so, what can you learn from them?</w:t>
+        <w:t xml:space="preserve">How to design the objects of each class</w:t>
+      </w:r>
+    </w:p>
+    <w:p>
+      <w:pPr>
+        <w:rPr>
+          <w:rFonts w:ascii="Times New Roman" w:cs="Times New Roman" w:eastAsia="Times New Roman" w:hAnsi="Times New Roman"/>
+        </w:rPr>
+      </w:pPr>
+      <w:r>
+        <w:rPr>
+          <w:rFonts w:ascii="Times New Roman" w:cs="Times New Roman" w:eastAsia="Times New Roman" w:hAnsi="Times New Roman"/>
+          <w:rtl w:val="0"/>
+        </w:rPr>
+        <w:t xml:space="preserve">Do you foresee any problems or constraints, describe</w:t>
       </w:r>
     </w:p>
     <w:p>
       <w:pPr>
         <w:numPr>
           <w:ilvl w:val="0"/>
-          <w:numId w:val="3"/>
+          <w:numId w:val="7"/>
         </w:numPr>
-        <w:ind w:left="1440" w:hanging="360"/>
+        <w:ind w:left="720" w:hanging="360"/>
         <w:rPr>
           <w:rFonts w:ascii="Times New Roman" w:cs="Times New Roman" w:eastAsia="Times New Roman" w:hAnsi="Times New Roman"/>
           <w:u w:val="none"/>
@@ -309,28 +343,28 @@
           <w:rFonts w:ascii="Times New Roman" w:cs="Times New Roman" w:eastAsia="Times New Roman" w:hAnsi="Times New Roman"/>
           <w:rtl w:val="0"/>
         </w:rPr>
-        <w:t xml:space="preserve">How to design the objects of each class</w:t>
-      </w:r>
-    </w:p>
-    <w:p>
-      <w:pPr>
-        <w:rPr>
-          <w:rFonts w:ascii="Times New Roman" w:cs="Times New Roman" w:eastAsia="Times New Roman" w:hAnsi="Times New Roman"/>
-        </w:rPr>
-      </w:pPr>
-      <w:r>
-        <w:rPr>
-          <w:rFonts w:ascii="Times New Roman" w:cs="Times New Roman" w:eastAsia="Times New Roman" w:hAnsi="Times New Roman"/>
-          <w:rtl w:val="0"/>
-        </w:rPr>
-        <w:t xml:space="preserve">Do you foresee any problems or constraints, describe</w:t>
+        <w:t xml:space="preserve">One thing to keep in mind would be the order in which I draw each object so that the proper things are in the background or foreground</w:t>
+      </w:r>
+    </w:p>
+    <w:p>
+      <w:pPr>
+        <w:rPr>
+          <w:rFonts w:ascii="Times New Roman" w:cs="Times New Roman" w:eastAsia="Times New Roman" w:hAnsi="Times New Roman"/>
+        </w:rPr>
+      </w:pPr>
+      <w:r>
+        <w:rPr>
+          <w:rFonts w:ascii="Times New Roman" w:cs="Times New Roman" w:eastAsia="Times New Roman" w:hAnsi="Times New Roman"/>
+          <w:rtl w:val="0"/>
+        </w:rPr>
+        <w:t xml:space="preserve">Have you created a similar programs or applets? Are there similar programs in the book or other resources? </w:t>
       </w:r>
     </w:p>
     <w:p>
       <w:pPr>
         <w:numPr>
           <w:ilvl w:val="0"/>
-          <w:numId w:val="6"/>
+          <w:numId w:val="13"/>
         </w:numPr>
         <w:ind w:left="720" w:hanging="360"/>
         <w:rPr>
@@ -343,28 +377,43 @@
           <w:rFonts w:ascii="Times New Roman" w:cs="Times New Roman" w:eastAsia="Times New Roman" w:hAnsi="Times New Roman"/>
           <w:rtl w:val="0"/>
         </w:rPr>
-        <w:t xml:space="preserve">One thing to keep in mind would be the order in which I draw each object so that the proper things are in the background or foreground</w:t>
-      </w:r>
-    </w:p>
-    <w:p>
-      <w:pPr>
-        <w:rPr>
-          <w:rFonts w:ascii="Times New Roman" w:cs="Times New Roman" w:eastAsia="Times New Roman" w:hAnsi="Times New Roman"/>
-        </w:rPr>
-      </w:pPr>
-      <w:r>
-        <w:rPr>
-          <w:rFonts w:ascii="Times New Roman" w:cs="Times New Roman" w:eastAsia="Times New Roman" w:hAnsi="Times New Roman"/>
-          <w:rtl w:val="0"/>
-        </w:rPr>
-        <w:t xml:space="preserve">Have you created a similar programs or applets? Are there similar programs in the book or other resources? </w:t>
+        <w:t xml:space="preserve">This is similar to the fractal lab where we used the Graphics class, used a viewer, and the paintComponent method just to name a few</w:t>
+      </w:r>
+    </w:p>
+    <w:p>
+      <w:pPr>
+        <w:ind w:firstLine="720"/>
+        <w:rPr>
+          <w:rFonts w:ascii="Times New Roman" w:cs="Times New Roman" w:eastAsia="Times New Roman" w:hAnsi="Times New Roman"/>
+        </w:rPr>
+      </w:pPr>
+      <w:r>
+        <w:rPr>
+          <w:rFonts w:ascii="Times New Roman" w:cs="Times New Roman" w:eastAsia="Times New Roman" w:hAnsi="Times New Roman"/>
+          <w:rtl w:val="0"/>
+        </w:rPr>
+        <w:t xml:space="preserve">If so, what elements of that project can you bring to this project?</w:t>
+      </w:r>
+    </w:p>
+    <w:p>
+      <w:pPr>
+        <w:rPr>
+          <w:rFonts w:ascii="Times New Roman" w:cs="Times New Roman" w:eastAsia="Times New Roman" w:hAnsi="Times New Roman"/>
+        </w:rPr>
+      </w:pPr>
+      <w:r>
+        <w:rPr>
+          <w:rFonts w:ascii="Times New Roman" w:cs="Times New Roman" w:eastAsia="Times New Roman" w:hAnsi="Times New Roman"/>
+          <w:rtl w:val="0"/>
+        </w:rPr>
+        <w:t xml:space="preserve">Do you have the resources you need to create the program?</w:t>
       </w:r>
     </w:p>
     <w:p>
       <w:pPr>
         <w:numPr>
           <w:ilvl w:val="0"/>
-          <w:numId w:val="8"/>
+          <w:numId w:val="14"/>
         </w:numPr>
         <w:ind w:left="720" w:hanging="360"/>
         <w:rPr>
@@ -377,77 +426,28 @@
           <w:rFonts w:ascii="Times New Roman" w:cs="Times New Roman" w:eastAsia="Times New Roman" w:hAnsi="Times New Roman"/>
           <w:rtl w:val="0"/>
         </w:rPr>
-        <w:t xml:space="preserve">This is similar to the fractal lab where we used the Graphics class, used a viewer, and the paintComponent method just to name a few</w:t>
-      </w:r>
-    </w:p>
-    <w:p>
-      <w:pPr>
-        <w:ind w:firstLine="720"/>
-        <w:rPr>
-          <w:rFonts w:ascii="Times New Roman" w:cs="Times New Roman" w:eastAsia="Times New Roman" w:hAnsi="Times New Roman"/>
-        </w:rPr>
-      </w:pPr>
-      <w:r>
-        <w:rPr>
-          <w:rFonts w:ascii="Times New Roman" w:cs="Times New Roman" w:eastAsia="Times New Roman" w:hAnsi="Times New Roman"/>
-          <w:rtl w:val="0"/>
-        </w:rPr>
-        <w:t xml:space="preserve">If so, what elements of that project can you bring to this project?</w:t>
-      </w:r>
-    </w:p>
-    <w:p>
-      <w:pPr>
-        <w:rPr>
-          <w:rFonts w:ascii="Times New Roman" w:cs="Times New Roman" w:eastAsia="Times New Roman" w:hAnsi="Times New Roman"/>
-        </w:rPr>
-      </w:pPr>
-      <w:r>
-        <w:rPr>
-          <w:rFonts w:ascii="Times New Roman" w:cs="Times New Roman" w:eastAsia="Times New Roman" w:hAnsi="Times New Roman"/>
-          <w:rtl w:val="0"/>
-        </w:rPr>
-        <w:t xml:space="preserve">Do you have the resources you need to create the program?</w:t>
+        <w:t xml:space="preserve">Yes</w:t>
+      </w:r>
+    </w:p>
+    <w:p>
+      <w:pPr>
+        <w:rPr>
+          <w:rFonts w:ascii="Times New Roman" w:cs="Times New Roman" w:eastAsia="Times New Roman" w:hAnsi="Times New Roman"/>
+        </w:rPr>
+      </w:pPr>
+      <w:r>
+        <w:rPr>
+          <w:rFonts w:ascii="Times New Roman" w:cs="Times New Roman" w:eastAsia="Times New Roman" w:hAnsi="Times New Roman"/>
+          <w:rtl w:val="0"/>
+        </w:rPr>
+        <w:t xml:space="preserve">Do you need to learn any new knowledge or skill(s) to create the program?</w:t>
       </w:r>
     </w:p>
     <w:p>
       <w:pPr>
         <w:numPr>
           <w:ilvl w:val="0"/>
-          <w:numId w:val="9"/>
-        </w:numPr>
-        <w:ind w:left="720" w:hanging="360"/>
-        <w:rPr>
-          <w:rFonts w:ascii="Times New Roman" w:cs="Times New Roman" w:eastAsia="Times New Roman" w:hAnsi="Times New Roman"/>
-          <w:u w:val="none"/>
-        </w:rPr>
-      </w:pPr>
-      <w:r>
-        <w:rPr>
-          <w:rFonts w:ascii="Times New Roman" w:cs="Times New Roman" w:eastAsia="Times New Roman" w:hAnsi="Times New Roman"/>
-          <w:rtl w:val="0"/>
-        </w:rPr>
-        <w:t xml:space="preserve">Yes</w:t>
-      </w:r>
-    </w:p>
-    <w:p>
-      <w:pPr>
-        <w:rPr>
-          <w:rFonts w:ascii="Times New Roman" w:cs="Times New Roman" w:eastAsia="Times New Roman" w:hAnsi="Times New Roman"/>
-        </w:rPr>
-      </w:pPr>
-      <w:r>
-        <w:rPr>
-          <w:rFonts w:ascii="Times New Roman" w:cs="Times New Roman" w:eastAsia="Times New Roman" w:hAnsi="Times New Roman"/>
-          <w:rtl w:val="0"/>
-        </w:rPr>
-        <w:t xml:space="preserve">Do you need to learn any new knowledge or skill(s) to create the program?</w:t>
-      </w:r>
-    </w:p>
-    <w:p>
-      <w:pPr>
-        <w:numPr>
-          <w:ilvl w:val="0"/>
-          <w:numId w:val="12"/>
+          <w:numId w:val="16"/>
         </w:numPr>
         <w:ind w:left="720" w:hanging="360"/>
         <w:rPr>
@@ -475,12 +475,12 @@
             <wp:extent cx="3852863" cy="2894086"/>
             <wp:effectExtent b="0" l="0" r="0" t="0"/>
             <wp:wrapSquare wrapText="bothSides" distB="114300" distT="114300" distL="114300" distR="114300"/>
-            <wp:docPr id="3" name="image1.png"/>
+            <wp:docPr id="3" name="image2.png"/>
             <a:graphic>
               <a:graphicData uri="http://schemas.openxmlformats.org/drawingml/2006/picture">
                 <pic:pic>
                   <pic:nvPicPr>
-                    <pic:cNvPr id="0" name="image1.png"/>
+                    <pic:cNvPr id="0" name="image2.png"/>
                     <pic:cNvPicPr preferRelativeResize="0"/>
                   </pic:nvPicPr>
                   <pic:blipFill>
@@ -613,7 +613,7 @@
       <w:pPr>
         <w:numPr>
           <w:ilvl w:val="0"/>
-          <w:numId w:val="7"/>
+          <w:numId w:val="8"/>
         </w:numPr>
         <w:ind w:left="720" w:hanging="360"/>
         <w:rPr>
@@ -633,7 +633,7 @@
       <w:pPr>
         <w:numPr>
           <w:ilvl w:val="0"/>
-          <w:numId w:val="7"/>
+          <w:numId w:val="8"/>
         </w:numPr>
         <w:ind w:left="720" w:hanging="360"/>
         <w:rPr>
@@ -653,7 +653,7 @@
       <w:pPr>
         <w:numPr>
           <w:ilvl w:val="0"/>
-          <w:numId w:val="7"/>
+          <w:numId w:val="8"/>
         </w:numPr>
         <w:ind w:left="720" w:hanging="360"/>
         <w:rPr>
@@ -673,7 +673,7 @@
       <w:pPr>
         <w:numPr>
           <w:ilvl w:val="0"/>
-          <w:numId w:val="7"/>
+          <w:numId w:val="8"/>
         </w:numPr>
         <w:ind w:left="720" w:hanging="360"/>
         <w:rPr>
@@ -693,7 +693,7 @@
       <w:pPr>
         <w:numPr>
           <w:ilvl w:val="0"/>
-          <w:numId w:val="7"/>
+          <w:numId w:val="8"/>
         </w:numPr>
         <w:ind w:left="720" w:hanging="360"/>
         <w:rPr>
@@ -713,7 +713,7 @@
       <w:pPr>
         <w:numPr>
           <w:ilvl w:val="0"/>
-          <w:numId w:val="7"/>
+          <w:numId w:val="8"/>
         </w:numPr>
         <w:ind w:left="720" w:hanging="360"/>
         <w:rPr>
@@ -733,7 +733,7 @@
       <w:pPr>
         <w:numPr>
           <w:ilvl w:val="0"/>
-          <w:numId w:val="7"/>
+          <w:numId w:val="8"/>
         </w:numPr>
         <w:ind w:left="720" w:hanging="360"/>
         <w:rPr>
@@ -1045,12 +1045,12 @@
           <wp:inline distB="114300" distT="114300" distL="114300" distR="114300">
             <wp:extent cx="5943600" cy="4254500"/>
             <wp:effectExtent b="0" l="0" r="0" t="0"/>
-            <wp:docPr id="4" name="image2.png"/>
+            <wp:docPr id="4" name="image1.png"/>
             <a:graphic>
               <a:graphicData uri="http://schemas.openxmlformats.org/drawingml/2006/picture">
                 <pic:pic>
                   <pic:nvPicPr>
-                    <pic:cNvPr id="0" name="image2.png"/>
+                    <pic:cNvPr id="0" name="image1.png"/>
                     <pic:cNvPicPr preferRelativeResize="0"/>
                   </pic:nvPicPr>
                   <pic:blipFill>
@@ -1143,6 +1143,26 @@
     </w:p>
     <w:p>
       <w:pPr>
+        <w:numPr>
+          <w:ilvl w:val="0"/>
+          <w:numId w:val="12"/>
+        </w:numPr>
+        <w:ind w:left="720" w:hanging="360"/>
+        <w:rPr>
+          <w:rFonts w:ascii="Times New Roman" w:cs="Times New Roman" w:eastAsia="Times New Roman" w:hAnsi="Times New Roman"/>
+          <w:u w:val="none"/>
+        </w:rPr>
+      </w:pPr>
+      <w:r>
+        <w:rPr>
+          <w:rFonts w:ascii="Times New Roman" w:cs="Times New Roman" w:eastAsia="Times New Roman" w:hAnsi="Times New Roman"/>
+          <w:rtl w:val="0"/>
+        </w:rPr>
+        <w:t xml:space="preserve">Yes, I have flashing lights as well as several moving objects (cars, clouds, and sun), which exceeds the requirements.</w:t>
+      </w:r>
+    </w:p>
+    <w:p>
+      <w:pPr>
         <w:rPr>
           <w:rFonts w:ascii="Times New Roman" w:cs="Times New Roman" w:eastAsia="Times New Roman" w:hAnsi="Times New Roman"/>
         </w:rPr>
@@ -1157,6 +1177,26 @@
     </w:p>
     <w:p>
       <w:pPr>
+        <w:numPr>
+          <w:ilvl w:val="0"/>
+          <w:numId w:val="6"/>
+        </w:numPr>
+        <w:ind w:left="720" w:hanging="360"/>
+        <w:rPr>
+          <w:rFonts w:ascii="Times New Roman" w:cs="Times New Roman" w:eastAsia="Times New Roman" w:hAnsi="Times New Roman"/>
+          <w:u w:val="none"/>
+        </w:rPr>
+      </w:pPr>
+      <w:r>
+        <w:rPr>
+          <w:rFonts w:ascii="Times New Roman" w:cs="Times New Roman" w:eastAsia="Times New Roman" w:hAnsi="Times New Roman"/>
+          <w:rtl w:val="0"/>
+        </w:rPr>
+        <w:t xml:space="preserve">I don’t think I need any modifications. If I wanted to, I could try to add a day and night cycle just for fun but I’m not sure how I would go about doing that.</w:t>
+      </w:r>
+    </w:p>
+    <w:p>
+      <w:pPr>
         <w:rPr>
           <w:rFonts w:ascii="Times New Roman" w:cs="Times New Roman" w:eastAsia="Times New Roman" w:hAnsi="Times New Roman"/>
         </w:rPr>
@@ -1171,6 +1211,26 @@
     </w:p>
     <w:p>
       <w:pPr>
+        <w:numPr>
+          <w:ilvl w:val="0"/>
+          <w:numId w:val="10"/>
+        </w:numPr>
+        <w:ind w:left="720" w:hanging="360"/>
+        <w:rPr>
+          <w:rFonts w:ascii="Times New Roman" w:cs="Times New Roman" w:eastAsia="Times New Roman" w:hAnsi="Times New Roman"/>
+          <w:u w:val="none"/>
+        </w:rPr>
+      </w:pPr>
+      <w:r>
+        <w:rPr>
+          <w:rFonts w:ascii="Times New Roman" w:cs="Times New Roman" w:eastAsia="Times New Roman" w:hAnsi="Times New Roman"/>
+          <w:rtl w:val="0"/>
+        </w:rPr>
+        <w:t xml:space="preserve">I think pretty much everything I had in mind worked. I was able to get everything done that I had in my initial concept as well as even more. </w:t>
+      </w:r>
+    </w:p>
+    <w:p>
+      <w:pPr>
         <w:rPr>
           <w:rFonts w:ascii="Times New Roman" w:cs="Times New Roman" w:eastAsia="Times New Roman" w:hAnsi="Times New Roman"/>
         </w:rPr>
@@ -1181,6 +1241,26 @@
           <w:rtl w:val="0"/>
         </w:rPr>
         <w:t xml:space="preserve">Looking back, would you have done anything differently, why or why not</w:t>
+      </w:r>
+    </w:p>
+    <w:p>
+      <w:pPr>
+        <w:numPr>
+          <w:ilvl w:val="0"/>
+          <w:numId w:val="3"/>
+        </w:numPr>
+        <w:ind w:left="720" w:hanging="360"/>
+        <w:rPr>
+          <w:rFonts w:ascii="Times New Roman" w:cs="Times New Roman" w:eastAsia="Times New Roman" w:hAnsi="Times New Roman"/>
+          <w:u w:val="none"/>
+        </w:rPr>
+      </w:pPr>
+      <w:r>
+        <w:rPr>
+          <w:rFonts w:ascii="Times New Roman" w:cs="Times New Roman" w:eastAsia="Times New Roman" w:hAnsi="Times New Roman"/>
+          <w:rtl w:val="0"/>
+        </w:rPr>
+        <w:t xml:space="preserve">I don’t think I would do anything differently. I went about this project at a pretty good pace, and it was a good enough challenge where there were definitely some parts where I really had to think and solve problems, but it wasn’t overwhelmingly difficult.</w:t>
       </w:r>
     </w:p>
     <w:p>
@@ -2094,13 +2174,25 @@
       <w:lvlText w:val="-"/>
       <w:lvlJc w:val="left"/>
       <w:pPr>
+        <w:ind w:left="720" w:hanging="360"/>
+      </w:pPr>
+      <w:rPr>
+        <w:u w:val="none"/>
+      </w:rPr>
+    </w:lvl>
+    <w:lvl w:ilvl="1">
+      <w:start w:val="1"/>
+      <w:numFmt w:val="bullet"/>
+      <w:lvlText w:val="-"/>
+      <w:lvlJc w:val="left"/>
+      <w:pPr>
         <w:ind w:left="1440" w:hanging="360"/>
       </w:pPr>
       <w:rPr>
         <w:u w:val="none"/>
       </w:rPr>
     </w:lvl>
-    <w:lvl w:ilvl="1">
+    <w:lvl w:ilvl="2">
       <w:start w:val="1"/>
       <w:numFmt w:val="bullet"/>
       <w:lvlText w:val="-"/>
@@ -2112,7 +2204,7 @@
         <w:u w:val="none"/>
       </w:rPr>
     </w:lvl>
-    <w:lvl w:ilvl="2">
+    <w:lvl w:ilvl="3">
       <w:start w:val="1"/>
       <w:numFmt w:val="bullet"/>
       <w:lvlText w:val="-"/>
@@ -2124,7 +2216,7 @@
         <w:u w:val="none"/>
       </w:rPr>
     </w:lvl>
-    <w:lvl w:ilvl="3">
+    <w:lvl w:ilvl="4">
       <w:start w:val="1"/>
       <w:numFmt w:val="bullet"/>
       <w:lvlText w:val="-"/>
@@ -2136,7 +2228,7 @@
         <w:u w:val="none"/>
       </w:rPr>
     </w:lvl>
-    <w:lvl w:ilvl="4">
+    <w:lvl w:ilvl="5">
       <w:start w:val="1"/>
       <w:numFmt w:val="bullet"/>
       <w:lvlText w:val="-"/>
@@ -2148,7 +2240,7 @@
         <w:u w:val="none"/>
       </w:rPr>
     </w:lvl>
-    <w:lvl w:ilvl="5">
+    <w:lvl w:ilvl="6">
       <w:start w:val="1"/>
       <w:numFmt w:val="bullet"/>
       <w:lvlText w:val="-"/>
@@ -2160,7 +2252,7 @@
         <w:u w:val="none"/>
       </w:rPr>
     </w:lvl>
-    <w:lvl w:ilvl="6">
+    <w:lvl w:ilvl="7">
       <w:start w:val="1"/>
       <w:numFmt w:val="bullet"/>
       <w:lvlText w:val="-"/>
@@ -2172,25 +2264,13 @@
         <w:u w:val="none"/>
       </w:rPr>
     </w:lvl>
-    <w:lvl w:ilvl="7">
+    <w:lvl w:ilvl="8">
       <w:start w:val="1"/>
       <w:numFmt w:val="bullet"/>
       <w:lvlText w:val="-"/>
       <w:lvlJc w:val="left"/>
       <w:pPr>
         <w:ind w:left="6480" w:hanging="360"/>
-      </w:pPr>
-      <w:rPr>
-        <w:u w:val="none"/>
-      </w:rPr>
-    </w:lvl>
-    <w:lvl w:ilvl="8">
-      <w:start w:val="1"/>
-      <w:numFmt w:val="bullet"/>
-      <w:lvlText w:val="-"/>
-      <w:lvlJc w:val="left"/>
-      <w:pPr>
-        <w:ind w:left="7200" w:hanging="360"/>
       </w:pPr>
       <w:rPr>
         <w:u w:val="none"/>
@@ -2530,6 +2610,116 @@
   <w:abstractNum w:abstractNumId="7">
     <w:lvl w:ilvl="0">
       <w:start w:val="1"/>
+      <w:numFmt w:val="bullet"/>
+      <w:lvlText w:val="-"/>
+      <w:lvlJc w:val="left"/>
+      <w:pPr>
+        <w:ind w:left="720" w:hanging="360"/>
+      </w:pPr>
+      <w:rPr>
+        <w:u w:val="none"/>
+      </w:rPr>
+    </w:lvl>
+    <w:lvl w:ilvl="1">
+      <w:start w:val="1"/>
+      <w:numFmt w:val="bullet"/>
+      <w:lvlText w:val="-"/>
+      <w:lvlJc w:val="left"/>
+      <w:pPr>
+        <w:ind w:left="1440" w:hanging="360"/>
+      </w:pPr>
+      <w:rPr>
+        <w:u w:val="none"/>
+      </w:rPr>
+    </w:lvl>
+    <w:lvl w:ilvl="2">
+      <w:start w:val="1"/>
+      <w:numFmt w:val="bullet"/>
+      <w:lvlText w:val="-"/>
+      <w:lvlJc w:val="left"/>
+      <w:pPr>
+        <w:ind w:left="2160" w:hanging="360"/>
+      </w:pPr>
+      <w:rPr>
+        <w:u w:val="none"/>
+      </w:rPr>
+    </w:lvl>
+    <w:lvl w:ilvl="3">
+      <w:start w:val="1"/>
+      <w:numFmt w:val="bullet"/>
+      <w:lvlText w:val="-"/>
+      <w:lvlJc w:val="left"/>
+      <w:pPr>
+        <w:ind w:left="2880" w:hanging="360"/>
+      </w:pPr>
+      <w:rPr>
+        <w:u w:val="none"/>
+      </w:rPr>
+    </w:lvl>
+    <w:lvl w:ilvl="4">
+      <w:start w:val="1"/>
+      <w:numFmt w:val="bullet"/>
+      <w:lvlText w:val="-"/>
+      <w:lvlJc w:val="left"/>
+      <w:pPr>
+        <w:ind w:left="3600" w:hanging="360"/>
+      </w:pPr>
+      <w:rPr>
+        <w:u w:val="none"/>
+      </w:rPr>
+    </w:lvl>
+    <w:lvl w:ilvl="5">
+      <w:start w:val="1"/>
+      <w:numFmt w:val="bullet"/>
+      <w:lvlText w:val="-"/>
+      <w:lvlJc w:val="left"/>
+      <w:pPr>
+        <w:ind w:left="4320" w:hanging="360"/>
+      </w:pPr>
+      <w:rPr>
+        <w:u w:val="none"/>
+      </w:rPr>
+    </w:lvl>
+    <w:lvl w:ilvl="6">
+      <w:start w:val="1"/>
+      <w:numFmt w:val="bullet"/>
+      <w:lvlText w:val="-"/>
+      <w:lvlJc w:val="left"/>
+      <w:pPr>
+        <w:ind w:left="5040" w:hanging="360"/>
+      </w:pPr>
+      <w:rPr>
+        <w:u w:val="none"/>
+      </w:rPr>
+    </w:lvl>
+    <w:lvl w:ilvl="7">
+      <w:start w:val="1"/>
+      <w:numFmt w:val="bullet"/>
+      <w:lvlText w:val="-"/>
+      <w:lvlJc w:val="left"/>
+      <w:pPr>
+        <w:ind w:left="5760" w:hanging="360"/>
+      </w:pPr>
+      <w:rPr>
+        <w:u w:val="none"/>
+      </w:rPr>
+    </w:lvl>
+    <w:lvl w:ilvl="8">
+      <w:start w:val="1"/>
+      <w:numFmt w:val="bullet"/>
+      <w:lvlText w:val="-"/>
+      <w:lvlJc w:val="left"/>
+      <w:pPr>
+        <w:ind w:left="6480" w:hanging="360"/>
+      </w:pPr>
+      <w:rPr>
+        <w:u w:val="none"/>
+      </w:rPr>
+    </w:lvl>
+  </w:abstractNum>
+  <w:abstractNum w:abstractNumId="8">
+    <w:lvl w:ilvl="0">
+      <w:start w:val="1"/>
       <w:numFmt w:val="decimal"/>
       <w:lvlText w:val="%1."/>
       <w:lvlJc w:val="left"/>
@@ -2637,116 +2827,6 @@
       </w:rPr>
     </w:lvl>
   </w:abstractNum>
-  <w:abstractNum w:abstractNumId="8">
-    <w:lvl w:ilvl="0">
-      <w:start w:val="1"/>
-      <w:numFmt w:val="bullet"/>
-      <w:lvlText w:val="-"/>
-      <w:lvlJc w:val="left"/>
-      <w:pPr>
-        <w:ind w:left="720" w:hanging="360"/>
-      </w:pPr>
-      <w:rPr>
-        <w:u w:val="none"/>
-      </w:rPr>
-    </w:lvl>
-    <w:lvl w:ilvl="1">
-      <w:start w:val="1"/>
-      <w:numFmt w:val="bullet"/>
-      <w:lvlText w:val="-"/>
-      <w:lvlJc w:val="left"/>
-      <w:pPr>
-        <w:ind w:left="1440" w:hanging="360"/>
-      </w:pPr>
-      <w:rPr>
-        <w:u w:val="none"/>
-      </w:rPr>
-    </w:lvl>
-    <w:lvl w:ilvl="2">
-      <w:start w:val="1"/>
-      <w:numFmt w:val="bullet"/>
-      <w:lvlText w:val="-"/>
-      <w:lvlJc w:val="left"/>
-      <w:pPr>
-        <w:ind w:left="2160" w:hanging="360"/>
-      </w:pPr>
-      <w:rPr>
-        <w:u w:val="none"/>
-      </w:rPr>
-    </w:lvl>
-    <w:lvl w:ilvl="3">
-      <w:start w:val="1"/>
-      <w:numFmt w:val="bullet"/>
-      <w:lvlText w:val="-"/>
-      <w:lvlJc w:val="left"/>
-      <w:pPr>
-        <w:ind w:left="2880" w:hanging="360"/>
-      </w:pPr>
-      <w:rPr>
-        <w:u w:val="none"/>
-      </w:rPr>
-    </w:lvl>
-    <w:lvl w:ilvl="4">
-      <w:start w:val="1"/>
-      <w:numFmt w:val="bullet"/>
-      <w:lvlText w:val="-"/>
-      <w:lvlJc w:val="left"/>
-      <w:pPr>
-        <w:ind w:left="3600" w:hanging="360"/>
-      </w:pPr>
-      <w:rPr>
-        <w:u w:val="none"/>
-      </w:rPr>
-    </w:lvl>
-    <w:lvl w:ilvl="5">
-      <w:start w:val="1"/>
-      <w:numFmt w:val="bullet"/>
-      <w:lvlText w:val="-"/>
-      <w:lvlJc w:val="left"/>
-      <w:pPr>
-        <w:ind w:left="4320" w:hanging="360"/>
-      </w:pPr>
-      <w:rPr>
-        <w:u w:val="none"/>
-      </w:rPr>
-    </w:lvl>
-    <w:lvl w:ilvl="6">
-      <w:start w:val="1"/>
-      <w:numFmt w:val="bullet"/>
-      <w:lvlText w:val="-"/>
-      <w:lvlJc w:val="left"/>
-      <w:pPr>
-        <w:ind w:left="5040" w:hanging="360"/>
-      </w:pPr>
-      <w:rPr>
-        <w:u w:val="none"/>
-      </w:rPr>
-    </w:lvl>
-    <w:lvl w:ilvl="7">
-      <w:start w:val="1"/>
-      <w:numFmt w:val="bullet"/>
-      <w:lvlText w:val="-"/>
-      <w:lvlJc w:val="left"/>
-      <w:pPr>
-        <w:ind w:left="5760" w:hanging="360"/>
-      </w:pPr>
-      <w:rPr>
-        <w:u w:val="none"/>
-      </w:rPr>
-    </w:lvl>
-    <w:lvl w:ilvl="8">
-      <w:start w:val="1"/>
-      <w:numFmt w:val="bullet"/>
-      <w:lvlText w:val="-"/>
-      <w:lvlJc w:val="left"/>
-      <w:pPr>
-        <w:ind w:left="6480" w:hanging="360"/>
-      </w:pPr>
-      <w:rPr>
-        <w:u w:val="none"/>
-      </w:rPr>
-    </w:lvl>
-  </w:abstractNum>
   <w:abstractNum w:abstractNumId="9">
     <w:lvl w:ilvl="0">
       <w:start w:val="1"/>
@@ -2974,7 +3054,7 @@
       <w:lvlText w:val="-"/>
       <w:lvlJc w:val="left"/>
       <w:pPr>
-        <w:ind w:left="720" w:hanging="360"/>
+        <w:ind w:left="1440" w:hanging="360"/>
       </w:pPr>
       <w:rPr>
         <w:u w:val="none"/>
@@ -2986,7 +3066,7 @@
       <w:lvlText w:val="-"/>
       <w:lvlJc w:val="left"/>
       <w:pPr>
-        <w:ind w:left="1440" w:hanging="360"/>
+        <w:ind w:left="2160" w:hanging="360"/>
       </w:pPr>
       <w:rPr>
         <w:u w:val="none"/>
@@ -2998,7 +3078,7 @@
       <w:lvlText w:val="-"/>
       <w:lvlJc w:val="left"/>
       <w:pPr>
-        <w:ind w:left="2160" w:hanging="360"/>
+        <w:ind w:left="2880" w:hanging="360"/>
       </w:pPr>
       <w:rPr>
         <w:u w:val="none"/>
@@ -3010,7 +3090,7 @@
       <w:lvlText w:val="-"/>
       <w:lvlJc w:val="left"/>
       <w:pPr>
-        <w:ind w:left="2880" w:hanging="360"/>
+        <w:ind w:left="3600" w:hanging="360"/>
       </w:pPr>
       <w:rPr>
         <w:u w:val="none"/>
@@ -3022,7 +3102,7 @@
       <w:lvlText w:val="-"/>
       <w:lvlJc w:val="left"/>
       <w:pPr>
-        <w:ind w:left="3600" w:hanging="360"/>
+        <w:ind w:left="4320" w:hanging="360"/>
       </w:pPr>
       <w:rPr>
         <w:u w:val="none"/>
@@ -3034,7 +3114,7 @@
       <w:lvlText w:val="-"/>
       <w:lvlJc w:val="left"/>
       <w:pPr>
-        <w:ind w:left="4320" w:hanging="360"/>
+        <w:ind w:left="5040" w:hanging="360"/>
       </w:pPr>
       <w:rPr>
         <w:u w:val="none"/>
@@ -3046,7 +3126,7 @@
       <w:lvlText w:val="-"/>
       <w:lvlJc w:val="left"/>
       <w:pPr>
-        <w:ind w:left="5040" w:hanging="360"/>
+        <w:ind w:left="5760" w:hanging="360"/>
       </w:pPr>
       <w:rPr>
         <w:u w:val="none"/>
@@ -3058,7 +3138,7 @@
       <w:lvlText w:val="-"/>
       <w:lvlJc w:val="left"/>
       <w:pPr>
-        <w:ind w:left="5760" w:hanging="360"/>
+        <w:ind w:left="6480" w:hanging="360"/>
       </w:pPr>
       <w:rPr>
         <w:u w:val="none"/>
@@ -3070,7 +3150,7 @@
       <w:lvlText w:val="-"/>
       <w:lvlJc w:val="left"/>
       <w:pPr>
-        <w:ind w:left="6480" w:hanging="360"/>
+        <w:ind w:left="7200" w:hanging="360"/>
       </w:pPr>
       <w:rPr>
         <w:u w:val="none"/>
@@ -3078,6 +3158,446 @@
     </w:lvl>
   </w:abstractNum>
   <w:abstractNum w:abstractNumId="12">
+    <w:lvl w:ilvl="0">
+      <w:start w:val="1"/>
+      <w:numFmt w:val="bullet"/>
+      <w:lvlText w:val="-"/>
+      <w:lvlJc w:val="left"/>
+      <w:pPr>
+        <w:ind w:left="720" w:hanging="360"/>
+      </w:pPr>
+      <w:rPr>
+        <w:u w:val="none"/>
+      </w:rPr>
+    </w:lvl>
+    <w:lvl w:ilvl="1">
+      <w:start w:val="1"/>
+      <w:numFmt w:val="bullet"/>
+      <w:lvlText w:val="-"/>
+      <w:lvlJc w:val="left"/>
+      <w:pPr>
+        <w:ind w:left="1440" w:hanging="360"/>
+      </w:pPr>
+      <w:rPr>
+        <w:u w:val="none"/>
+      </w:rPr>
+    </w:lvl>
+    <w:lvl w:ilvl="2">
+      <w:start w:val="1"/>
+      <w:numFmt w:val="bullet"/>
+      <w:lvlText w:val="-"/>
+      <w:lvlJc w:val="left"/>
+      <w:pPr>
+        <w:ind w:left="2160" w:hanging="360"/>
+      </w:pPr>
+      <w:rPr>
+        <w:u w:val="none"/>
+      </w:rPr>
+    </w:lvl>
+    <w:lvl w:ilvl="3">
+      <w:start w:val="1"/>
+      <w:numFmt w:val="bullet"/>
+      <w:lvlText w:val="-"/>
+      <w:lvlJc w:val="left"/>
+      <w:pPr>
+        <w:ind w:left="2880" w:hanging="360"/>
+      </w:pPr>
+      <w:rPr>
+        <w:u w:val="none"/>
+      </w:rPr>
+    </w:lvl>
+    <w:lvl w:ilvl="4">
+      <w:start w:val="1"/>
+      <w:numFmt w:val="bullet"/>
+      <w:lvlText w:val="-"/>
+      <w:lvlJc w:val="left"/>
+      <w:pPr>
+        <w:ind w:left="3600" w:hanging="360"/>
+      </w:pPr>
+      <w:rPr>
+        <w:u w:val="none"/>
+      </w:rPr>
+    </w:lvl>
+    <w:lvl w:ilvl="5">
+      <w:start w:val="1"/>
+      <w:numFmt w:val="bullet"/>
+      <w:lvlText w:val="-"/>
+      <w:lvlJc w:val="left"/>
+      <w:pPr>
+        <w:ind w:left="4320" w:hanging="360"/>
+      </w:pPr>
+      <w:rPr>
+        <w:u w:val="none"/>
+      </w:rPr>
+    </w:lvl>
+    <w:lvl w:ilvl="6">
+      <w:start w:val="1"/>
+      <w:numFmt w:val="bullet"/>
+      <w:lvlText w:val="-"/>
+      <w:lvlJc w:val="left"/>
+      <w:pPr>
+        <w:ind w:left="5040" w:hanging="360"/>
+      </w:pPr>
+      <w:rPr>
+        <w:u w:val="none"/>
+      </w:rPr>
+    </w:lvl>
+    <w:lvl w:ilvl="7">
+      <w:start w:val="1"/>
+      <w:numFmt w:val="bullet"/>
+      <w:lvlText w:val="-"/>
+      <w:lvlJc w:val="left"/>
+      <w:pPr>
+        <w:ind w:left="5760" w:hanging="360"/>
+      </w:pPr>
+      <w:rPr>
+        <w:u w:val="none"/>
+      </w:rPr>
+    </w:lvl>
+    <w:lvl w:ilvl="8">
+      <w:start w:val="1"/>
+      <w:numFmt w:val="bullet"/>
+      <w:lvlText w:val="-"/>
+      <w:lvlJc w:val="left"/>
+      <w:pPr>
+        <w:ind w:left="6480" w:hanging="360"/>
+      </w:pPr>
+      <w:rPr>
+        <w:u w:val="none"/>
+      </w:rPr>
+    </w:lvl>
+  </w:abstractNum>
+  <w:abstractNum w:abstractNumId="13">
+    <w:lvl w:ilvl="0">
+      <w:start w:val="1"/>
+      <w:numFmt w:val="bullet"/>
+      <w:lvlText w:val="-"/>
+      <w:lvlJc w:val="left"/>
+      <w:pPr>
+        <w:ind w:left="720" w:hanging="360"/>
+      </w:pPr>
+      <w:rPr>
+        <w:u w:val="none"/>
+      </w:rPr>
+    </w:lvl>
+    <w:lvl w:ilvl="1">
+      <w:start w:val="1"/>
+      <w:numFmt w:val="bullet"/>
+      <w:lvlText w:val="-"/>
+      <w:lvlJc w:val="left"/>
+      <w:pPr>
+        <w:ind w:left="1440" w:hanging="360"/>
+      </w:pPr>
+      <w:rPr>
+        <w:u w:val="none"/>
+      </w:rPr>
+    </w:lvl>
+    <w:lvl w:ilvl="2">
+      <w:start w:val="1"/>
+      <w:numFmt w:val="bullet"/>
+      <w:lvlText w:val="-"/>
+      <w:lvlJc w:val="left"/>
+      <w:pPr>
+        <w:ind w:left="2160" w:hanging="360"/>
+      </w:pPr>
+      <w:rPr>
+        <w:u w:val="none"/>
+      </w:rPr>
+    </w:lvl>
+    <w:lvl w:ilvl="3">
+      <w:start w:val="1"/>
+      <w:numFmt w:val="bullet"/>
+      <w:lvlText w:val="-"/>
+      <w:lvlJc w:val="left"/>
+      <w:pPr>
+        <w:ind w:left="2880" w:hanging="360"/>
+      </w:pPr>
+      <w:rPr>
+        <w:u w:val="none"/>
+      </w:rPr>
+    </w:lvl>
+    <w:lvl w:ilvl="4">
+      <w:start w:val="1"/>
+      <w:numFmt w:val="bullet"/>
+      <w:lvlText w:val="-"/>
+      <w:lvlJc w:val="left"/>
+      <w:pPr>
+        <w:ind w:left="3600" w:hanging="360"/>
+      </w:pPr>
+      <w:rPr>
+        <w:u w:val="none"/>
+      </w:rPr>
+    </w:lvl>
+    <w:lvl w:ilvl="5">
+      <w:start w:val="1"/>
+      <w:numFmt w:val="bullet"/>
+      <w:lvlText w:val="-"/>
+      <w:lvlJc w:val="left"/>
+      <w:pPr>
+        <w:ind w:left="4320" w:hanging="360"/>
+      </w:pPr>
+      <w:rPr>
+        <w:u w:val="none"/>
+      </w:rPr>
+    </w:lvl>
+    <w:lvl w:ilvl="6">
+      <w:start w:val="1"/>
+      <w:numFmt w:val="bullet"/>
+      <w:lvlText w:val="-"/>
+      <w:lvlJc w:val="left"/>
+      <w:pPr>
+        <w:ind w:left="5040" w:hanging="360"/>
+      </w:pPr>
+      <w:rPr>
+        <w:u w:val="none"/>
+      </w:rPr>
+    </w:lvl>
+    <w:lvl w:ilvl="7">
+      <w:start w:val="1"/>
+      <w:numFmt w:val="bullet"/>
+      <w:lvlText w:val="-"/>
+      <w:lvlJc w:val="left"/>
+      <w:pPr>
+        <w:ind w:left="5760" w:hanging="360"/>
+      </w:pPr>
+      <w:rPr>
+        <w:u w:val="none"/>
+      </w:rPr>
+    </w:lvl>
+    <w:lvl w:ilvl="8">
+      <w:start w:val="1"/>
+      <w:numFmt w:val="bullet"/>
+      <w:lvlText w:val="-"/>
+      <w:lvlJc w:val="left"/>
+      <w:pPr>
+        <w:ind w:left="6480" w:hanging="360"/>
+      </w:pPr>
+      <w:rPr>
+        <w:u w:val="none"/>
+      </w:rPr>
+    </w:lvl>
+  </w:abstractNum>
+  <w:abstractNum w:abstractNumId="14">
+    <w:lvl w:ilvl="0">
+      <w:start w:val="1"/>
+      <w:numFmt w:val="bullet"/>
+      <w:lvlText w:val="-"/>
+      <w:lvlJc w:val="left"/>
+      <w:pPr>
+        <w:ind w:left="720" w:hanging="360"/>
+      </w:pPr>
+      <w:rPr>
+        <w:u w:val="none"/>
+      </w:rPr>
+    </w:lvl>
+    <w:lvl w:ilvl="1">
+      <w:start w:val="1"/>
+      <w:numFmt w:val="bullet"/>
+      <w:lvlText w:val="-"/>
+      <w:lvlJc w:val="left"/>
+      <w:pPr>
+        <w:ind w:left="1440" w:hanging="360"/>
+      </w:pPr>
+      <w:rPr>
+        <w:u w:val="none"/>
+      </w:rPr>
+    </w:lvl>
+    <w:lvl w:ilvl="2">
+      <w:start w:val="1"/>
+      <w:numFmt w:val="bullet"/>
+      <w:lvlText w:val="-"/>
+      <w:lvlJc w:val="left"/>
+      <w:pPr>
+        <w:ind w:left="2160" w:hanging="360"/>
+      </w:pPr>
+      <w:rPr>
+        <w:u w:val="none"/>
+      </w:rPr>
+    </w:lvl>
+    <w:lvl w:ilvl="3">
+      <w:start w:val="1"/>
+      <w:numFmt w:val="bullet"/>
+      <w:lvlText w:val="-"/>
+      <w:lvlJc w:val="left"/>
+      <w:pPr>
+        <w:ind w:left="2880" w:hanging="360"/>
+      </w:pPr>
+      <w:rPr>
+        <w:u w:val="none"/>
+      </w:rPr>
+    </w:lvl>
+    <w:lvl w:ilvl="4">
+      <w:start w:val="1"/>
+      <w:numFmt w:val="bullet"/>
+      <w:lvlText w:val="-"/>
+      <w:lvlJc w:val="left"/>
+      <w:pPr>
+        <w:ind w:left="3600" w:hanging="360"/>
+      </w:pPr>
+      <w:rPr>
+        <w:u w:val="none"/>
+      </w:rPr>
+    </w:lvl>
+    <w:lvl w:ilvl="5">
+      <w:start w:val="1"/>
+      <w:numFmt w:val="bullet"/>
+      <w:lvlText w:val="-"/>
+      <w:lvlJc w:val="left"/>
+      <w:pPr>
+        <w:ind w:left="4320" w:hanging="360"/>
+      </w:pPr>
+      <w:rPr>
+        <w:u w:val="none"/>
+      </w:rPr>
+    </w:lvl>
+    <w:lvl w:ilvl="6">
+      <w:start w:val="1"/>
+      <w:numFmt w:val="bullet"/>
+      <w:lvlText w:val="-"/>
+      <w:lvlJc w:val="left"/>
+      <w:pPr>
+        <w:ind w:left="5040" w:hanging="360"/>
+      </w:pPr>
+      <w:rPr>
+        <w:u w:val="none"/>
+      </w:rPr>
+    </w:lvl>
+    <w:lvl w:ilvl="7">
+      <w:start w:val="1"/>
+      <w:numFmt w:val="bullet"/>
+      <w:lvlText w:val="-"/>
+      <w:lvlJc w:val="left"/>
+      <w:pPr>
+        <w:ind w:left="5760" w:hanging="360"/>
+      </w:pPr>
+      <w:rPr>
+        <w:u w:val="none"/>
+      </w:rPr>
+    </w:lvl>
+    <w:lvl w:ilvl="8">
+      <w:start w:val="1"/>
+      <w:numFmt w:val="bullet"/>
+      <w:lvlText w:val="-"/>
+      <w:lvlJc w:val="left"/>
+      <w:pPr>
+        <w:ind w:left="6480" w:hanging="360"/>
+      </w:pPr>
+      <w:rPr>
+        <w:u w:val="none"/>
+      </w:rPr>
+    </w:lvl>
+  </w:abstractNum>
+  <w:abstractNum w:abstractNumId="15">
+    <w:lvl w:ilvl="0">
+      <w:start w:val="1"/>
+      <w:numFmt w:val="bullet"/>
+      <w:lvlText w:val="-"/>
+      <w:lvlJc w:val="left"/>
+      <w:pPr>
+        <w:ind w:left="720" w:hanging="360"/>
+      </w:pPr>
+      <w:rPr>
+        <w:u w:val="none"/>
+      </w:rPr>
+    </w:lvl>
+    <w:lvl w:ilvl="1">
+      <w:start w:val="1"/>
+      <w:numFmt w:val="bullet"/>
+      <w:lvlText w:val="-"/>
+      <w:lvlJc w:val="left"/>
+      <w:pPr>
+        <w:ind w:left="1440" w:hanging="360"/>
+      </w:pPr>
+      <w:rPr>
+        <w:u w:val="none"/>
+      </w:rPr>
+    </w:lvl>
+    <w:lvl w:ilvl="2">
+      <w:start w:val="1"/>
+      <w:numFmt w:val="bullet"/>
+      <w:lvlText w:val="-"/>
+      <w:lvlJc w:val="left"/>
+      <w:pPr>
+        <w:ind w:left="2160" w:hanging="360"/>
+      </w:pPr>
+      <w:rPr>
+        <w:u w:val="none"/>
+      </w:rPr>
+    </w:lvl>
+    <w:lvl w:ilvl="3">
+      <w:start w:val="1"/>
+      <w:numFmt w:val="bullet"/>
+      <w:lvlText w:val="-"/>
+      <w:lvlJc w:val="left"/>
+      <w:pPr>
+        <w:ind w:left="2880" w:hanging="360"/>
+      </w:pPr>
+      <w:rPr>
+        <w:u w:val="none"/>
+      </w:rPr>
+    </w:lvl>
+    <w:lvl w:ilvl="4">
+      <w:start w:val="1"/>
+      <w:numFmt w:val="bullet"/>
+      <w:lvlText w:val="-"/>
+      <w:lvlJc w:val="left"/>
+      <w:pPr>
+        <w:ind w:left="3600" w:hanging="360"/>
+      </w:pPr>
+      <w:rPr>
+        <w:u w:val="none"/>
+      </w:rPr>
+    </w:lvl>
+    <w:lvl w:ilvl="5">
+      <w:start w:val="1"/>
+      <w:numFmt w:val="bullet"/>
+      <w:lvlText w:val="-"/>
+      <w:lvlJc w:val="left"/>
+      <w:pPr>
+        <w:ind w:left="4320" w:hanging="360"/>
+      </w:pPr>
+      <w:rPr>
+        <w:u w:val="none"/>
+      </w:rPr>
+    </w:lvl>
+    <w:lvl w:ilvl="6">
+      <w:start w:val="1"/>
+      <w:numFmt w:val="bullet"/>
+      <w:lvlText w:val="-"/>
+      <w:lvlJc w:val="left"/>
+      <w:pPr>
+        <w:ind w:left="5040" w:hanging="360"/>
+      </w:pPr>
+      <w:rPr>
+        <w:u w:val="none"/>
+      </w:rPr>
+    </w:lvl>
+    <w:lvl w:ilvl="7">
+      <w:start w:val="1"/>
+      <w:numFmt w:val="bullet"/>
+      <w:lvlText w:val="-"/>
+      <w:lvlJc w:val="left"/>
+      <w:pPr>
+        <w:ind w:left="5760" w:hanging="360"/>
+      </w:pPr>
+      <w:rPr>
+        <w:u w:val="none"/>
+      </w:rPr>
+    </w:lvl>
+    <w:lvl w:ilvl="8">
+      <w:start w:val="1"/>
+      <w:numFmt w:val="bullet"/>
+      <w:lvlText w:val="-"/>
+      <w:lvlJc w:val="left"/>
+      <w:pPr>
+        <w:ind w:left="6480" w:hanging="360"/>
+      </w:pPr>
+      <w:rPr>
+        <w:u w:val="none"/>
+      </w:rPr>
+    </w:lvl>
+  </w:abstractNum>
+  <w:abstractNum w:abstractNumId="16">
     <w:lvl w:ilvl="0">
       <w:start w:val="1"/>
       <w:numFmt w:val="bullet"/>
@@ -3222,6 +3742,18 @@
   </w:num>
   <w:num w:numId="12">
     <w:abstractNumId w:val="12"/>
+  </w:num>
+  <w:num w:numId="13">
+    <w:abstractNumId w:val="13"/>
+  </w:num>
+  <w:num w:numId="14">
+    <w:abstractNumId w:val="14"/>
+  </w:num>
+  <w:num w:numId="15">
+    <w:abstractNumId w:val="15"/>
+  </w:num>
+  <w:num w:numId="16">
+    <w:abstractNumId w:val="16"/>
   </w:num>
 </w:numbering>
 </file>

</xml_diff>